<commit_message>
GitHub link is added
</commit_message>
<xml_diff>
--- a/CS5610Ex/Exercise1.docx
+++ b/CS5610Ex/Exercise1.docx
@@ -32,7 +32,7 @@
         <w:t xml:space="preserve">2025-01-09</w:t>
       </w:r>
     </w:p>
-    <w:bookmarkStart w:id="31" w:name="Xa58e8afcfc0d557f9be5d0653933d72b9818c49"/>
+    <w:bookmarkStart w:id="32" w:name="Xa58e8afcfc0d557f9be5d0653933d72b9818c49"/>
     <w:p>
       <w:pPr>
         <w:pStyle w:val="Heading1"/>
@@ -386,7 +386,7 @@
       </w:r>
     </w:p>
     <w:bookmarkEnd w:id="26"/>
-    <w:bookmarkStart w:id="30" w:name="Xbcbe1fa3a2dd0bc964249a19768a5f97cab6780"/>
+    <w:bookmarkStart w:id="31" w:name="Xbcbe1fa3a2dd0bc964249a19768a5f97cab6780"/>
     <w:p>
       <w:pPr>
         <w:pStyle w:val="Heading3"/>
@@ -459,8 +459,30 @@
         </w:drawing>
       </w:r>
     </w:p>
-    <w:bookmarkEnd w:id="30"/>
+    <w:p>
+      <w:pPr>
+        <w:pStyle w:val="BodyText"/>
+      </w:pPr>
+      <w:r>
+        <w:t xml:space="preserve">##Here is my GitHub -&gt;</w:t>
+      </w:r>
+      <w:r>
+        <w:t xml:space="preserve"> </w:t>
+      </w:r>
+      <w:hyperlink r:id="rId30">
+        <w:r>
+          <w:rPr>
+            <w:rStyle w:val="Hyperlink"/>
+          </w:rPr>
+          <w:t xml:space="preserve">Munkh / CS5610 on GitHUB</w:t>
+        </w:r>
+      </w:hyperlink>
+      <w:r>
+        <w:t xml:space="preserve">.</w:t>
+      </w:r>
+    </w:p>
     <w:bookmarkEnd w:id="31"/>
+    <w:bookmarkEnd w:id="32"/>
     <w:sectPr/>
   </w:body>
 </w:document>

</xml_diff>